<commit_message>
update shellcode docx,makes it more clear
</commit_message>
<xml_diff>
--- a/2.sql injection/sql注入笔记.docx
+++ b/2.sql injection/sql注入笔记.docx
@@ -17887,6 +17887,24 @@
                               <w:t>%23</w:t>
                             </w:r>
                           </w:p>
+                          <w:p>
+                            <w:pPr>
+                              <w:rPr>
+                                <w:rFonts w:hint="eastAsia"/>
+                              </w:rPr>
+                            </w:pPr>
+                            <w:r>
+                              <w:t>or updatexml(1,concat(0x7e,</w:t>
+                            </w:r>
+                            <w:r>
+                              <w:t>(select flag from flag</w:t>
+                            </w:r>
+                            <w:bookmarkStart w:id="46" w:name="_GoBack"/>
+                            <w:bookmarkEnd w:id="46"/>
+                            <w:r>
+                              <w:t>),0)%23</w:t>
+                            </w:r>
+                          </w:p>
                         </w:txbxContent>
                       </wps:txbx>
                       <wps:bodyPr rot="0" vert="horz" wrap="square" lIns="91440" tIns="45720" rIns="91440" bIns="45720" anchor="t" anchorCtr="0">
@@ -17900,6 +17918,10 @@
           </mc:Choice>
           <mc:Fallback>
             <w:pict>
+              <v:shapetype id="_x0000_t202" coordsize="21600,21600" o:spt="202" path="m,l,21600r21600,l21600,xe">
+                <v:stroke joinstyle="miter"/>
+                <v:path gradientshapeok="t" o:connecttype="rect"/>
+              </v:shapetype>
               <v:shape id="_x0000_s1028" type="#_x0000_t202" style="width:415.3pt;height:110.6pt;visibility:visible;mso-wrap-style:square;mso-left-percent:-10001;mso-top-percent:-10001;mso-position-horizontal:absolute;mso-position-horizontal-relative:char;mso-position-vertical:absolute;mso-position-vertical-relative:line;mso-left-percent:-10001;mso-top-percent:-10001;v-text-anchor:top" o:gfxdata="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">
                 <v:textbox style="mso-fit-shape-to-text:t">
                   <w:txbxContent>
@@ -17915,6 +17937,24 @@
                       </w:r>
                       <w:r>
                         <w:t>%23</w:t>
+                      </w:r>
+                    </w:p>
+                    <w:p>
+                      <w:pPr>
+                        <w:rPr>
+                          <w:rFonts w:hint="eastAsia"/>
+                        </w:rPr>
+                      </w:pPr>
+                      <w:r>
+                        <w:t>or updatexml(1,concat(0x7e,</w:t>
+                      </w:r>
+                      <w:r>
+                        <w:t>(select flag from flag</w:t>
+                      </w:r>
+                      <w:bookmarkStart w:id="47" w:name="_GoBack"/>
+                      <w:bookmarkEnd w:id="47"/>
+                      <w:r>
+                        <w:t>),0)%23</w:t>
                       </w:r>
                     </w:p>
                   </w:txbxContent>
@@ -22051,8 +22091,6 @@
       <w:r>
         <w:t xml:space="preserve">t </w:t>
       </w:r>
-      <w:bookmarkStart w:id="46" w:name="_GoBack"/>
-      <w:bookmarkEnd w:id="46"/>
       <w:r>
         <w:t>cmd];</w:t>
       </w:r>
@@ -22090,9 +22128,6 @@
       <w:pPr>
         <w:pStyle w:val="my"/>
         <w:ind w:firstLine="420"/>
-        <w:rPr>
-          <w:rFonts w:hint="eastAsia"/>
-        </w:rPr>
       </w:pPr>
       <w:r>
         <w:rPr>
@@ -22116,9 +22151,6 @@
     <w:p>
       <w:pPr>
         <w:pStyle w:val="2"/>
-        <w:rPr>
-          <w:rFonts w:hint="eastAsia"/>
-        </w:rPr>
       </w:pPr>
       <w:r>
         <w:rPr>
@@ -22144,9 +22176,6 @@
     <w:p>
       <w:pPr>
         <w:pStyle w:val="2"/>
-        <w:rPr>
-          <w:rFonts w:hint="eastAsia"/>
-        </w:rPr>
       </w:pPr>
       <w:r>
         <w:rPr>
@@ -25081,10 +25110,10 @@
             <v:path o:extrusionok="f" gradientshapeok="t" o:connecttype="rect"/>
             <o:lock v:ext="edit" aspectratio="t"/>
           </v:shapetype>
-          <v:shape id="_x0000_i1025" type="#_x0000_t75" style="width:64.5pt;height:44.9pt" o:ole="">
+          <v:shape id="_x0000_i1025" type="#_x0000_t75" style="width:64.5pt;height:45pt" o:ole="">
             <v:imagedata r:id="rId54" o:title=""/>
           </v:shape>
-          <o:OLEObject Type="Embed" ProgID="Acrobat.Document.11" ShapeID="_x0000_i1025" DrawAspect="Icon" ObjectID="_1562518015" r:id="rId55"/>
+          <o:OLEObject Type="Embed" ProgID="Acrobat.Document.11" ShapeID="_x0000_i1025" DrawAspect="Icon" ObjectID="_1565380844" r:id="rId55"/>
         </w:object>
       </w:r>
       <w:r>
@@ -26391,13 +26420,7 @@
       </w:pPr>
       <w:r>
         <w:tab/>
-        <w:t>substring(</w:t>
-      </w:r>
-      <w:r>
-        <w:t>[string],[pos],[len]</w:t>
-      </w:r>
-      <w:r>
-        <w:t>)==</w:t>
+        <w:t>substring([string],[pos],[len])==</w:t>
       </w:r>
       <w:r>
         <w:t>substring([string] from [pos] for [len])</w:t>
@@ -26406,9 +26429,6 @@
     <w:p>
       <w:pPr>
         <w:ind w:leftChars="300" w:left="630" w:firstLine="420"/>
-        <w:rPr>
-          <w:rFonts w:hint="eastAsia"/>
-        </w:rPr>
       </w:pPr>
       <w:r>
         <w:tab/>

</xml_diff>